<commit_message>
Readme file + final test
</commit_message>
<xml_diff>
--- a/Phase2/doc/design-doc.docx
+++ b/Phase2/doc/design-doc.docx
@@ -107,6 +107,68 @@
       <w:r>
         <w:rPr>
           <w:rFonts w:asciiTheme="majorHAnsi" w:eastAsiaTheme="majorEastAsia" w:hAnsiTheme="majorHAnsi" w:cstheme="majorBidi"/>
+          <w:noProof/>
+          <w:lang w:val="en-IN"/>
+        </w:rPr>
+        <w:drawing>
+          <wp:anchor distT="0" distB="0" distL="114300" distR="114300" simplePos="0" relativeHeight="251659264" behindDoc="0" locked="0" layoutInCell="1" allowOverlap="1" wp14:anchorId="1971A323" wp14:editId="521BEF2F">
+            <wp:simplePos x="0" y="0"/>
+            <wp:positionH relativeFrom="column">
+              <wp:posOffset>797500</wp:posOffset>
+            </wp:positionH>
+            <wp:positionV relativeFrom="paragraph">
+              <wp:posOffset>659765</wp:posOffset>
+            </wp:positionV>
+            <wp:extent cx="2832100" cy="468615"/>
+            <wp:effectExtent l="0" t="0" r="0" b="8255"/>
+            <wp:wrapNone/>
+            <wp:docPr id="844194480" name="Picture 1"/>
+            <wp:cNvGraphicFramePr>
+              <a:graphicFrameLocks xmlns:a="http://schemas.openxmlformats.org/drawingml/2006/main" noChangeAspect="1"/>
+            </wp:cNvGraphicFramePr>
+            <a:graphic xmlns:a="http://schemas.openxmlformats.org/drawingml/2006/main">
+              <a:graphicData uri="http://schemas.openxmlformats.org/drawingml/2006/picture">
+                <pic:pic xmlns:pic="http://schemas.openxmlformats.org/drawingml/2006/picture">
+                  <pic:nvPicPr>
+                    <pic:cNvPr id="844194480" name="Picture 844194480"/>
+                    <pic:cNvPicPr/>
+                  </pic:nvPicPr>
+                  <pic:blipFill>
+                    <a:blip r:embed="rId5">
+                      <a:extLst>
+                        <a:ext uri="{28A0092B-C50C-407E-A947-70E740481C1C}">
+                          <a14:useLocalDpi xmlns:a14="http://schemas.microsoft.com/office/drawing/2010/main" val="0"/>
+                        </a:ext>
+                      </a:extLst>
+                    </a:blip>
+                    <a:stretch>
+                      <a:fillRect/>
+                    </a:stretch>
+                  </pic:blipFill>
+                  <pic:spPr>
+                    <a:xfrm>
+                      <a:off x="0" y="0"/>
+                      <a:ext cx="2832100" cy="468615"/>
+                    </a:xfrm>
+                    <a:prstGeom prst="rect">
+                      <a:avLst/>
+                    </a:prstGeom>
+                  </pic:spPr>
+                </pic:pic>
+              </a:graphicData>
+            </a:graphic>
+            <wp14:sizeRelH relativeFrom="margin">
+              <wp14:pctWidth>0</wp14:pctWidth>
+            </wp14:sizeRelH>
+            <wp14:sizeRelV relativeFrom="margin">
+              <wp14:pctHeight>0</wp14:pctHeight>
+            </wp14:sizeRelV>
+          </wp:anchor>
+        </w:drawing>
+      </w:r>
+      <w:r>
+        <w:rPr>
+          <w:rFonts w:asciiTheme="majorHAnsi" w:eastAsiaTheme="majorEastAsia" w:hAnsiTheme="majorHAnsi" w:cstheme="majorBidi"/>
           <w:lang w:val="en-IN"/>
         </w:rPr>
         <w:t xml:space="preserve">The simulator takes a MEM file as input, which contains encoded </w:t>
@@ -130,6 +192,7 @@
       <w:pPr>
         <w:rPr>
           <w:rFonts w:asciiTheme="majorHAnsi" w:eastAsiaTheme="majorEastAsia" w:hAnsiTheme="majorHAnsi" w:cstheme="majorBidi"/>
+          <w:noProof/>
           <w:lang w:val="en-IN"/>
         </w:rPr>
       </w:pPr>
@@ -140,6 +203,31 @@
         </w:rPr>
         <w:t>Example:</w:t>
       </w:r>
+      <w:r>
+        <w:rPr>
+          <w:rFonts w:asciiTheme="majorHAnsi" w:eastAsiaTheme="majorEastAsia" w:hAnsiTheme="majorHAnsi" w:cstheme="majorBidi"/>
+          <w:noProof/>
+          <w:lang w:val="en-IN"/>
+        </w:rPr>
+        <w:t xml:space="preserve"> </w:t>
+      </w:r>
+      <w:r>
+        <w:rPr>
+          <w:rFonts w:asciiTheme="majorHAnsi" w:eastAsiaTheme="majorEastAsia" w:hAnsiTheme="majorHAnsi" w:cstheme="majorBidi"/>
+          <w:noProof/>
+          <w:lang w:val="en-IN"/>
+        </w:rPr>
+        <w:t xml:space="preserve">                        </w:t>
+      </w:r>
+    </w:p>
+    <w:p>
+      <w:pPr>
+        <w:rPr>
+          <w:rFonts w:asciiTheme="majorHAnsi" w:eastAsiaTheme="majorEastAsia" w:hAnsiTheme="majorHAnsi" w:cstheme="majorBidi"/>
+          <w:noProof/>
+          <w:lang w:val="en-IN"/>
+        </w:rPr>
+      </w:pPr>
     </w:p>
     <w:p>
       <w:pPr>
@@ -413,28 +501,9 @@
           <w:szCs w:val="22"/>
           <w:lang w:val="en-IN"/>
         </w:rPr>
-        <w:t>For better traceability, the simulator prints execution logs for each stage. For instance, for instruction 0xE0821003, the log might look like this:</w:t>
-      </w:r>
-    </w:p>
-    <w:p>
-      <w:pPr>
-        <w:pStyle w:val="Heading1"/>
-      </w:pPr>
-      <w:r>
-        <w:t>Design of Simulator</w:t>
-      </w:r>
-    </w:p>
-    <w:p>
-      <w:pPr>
-        <w:pStyle w:val="Heading2"/>
-      </w:pPr>
-      <w:r>
-        <w:t>Data structure</w:t>
-      </w:r>
-    </w:p>
-    <w:p>
-      <w:pPr>
-        <w:pStyle w:val="Heading2"/>
+        <w:t>For better traceability, the simulator prints execution logs for each stage. For instance, for instruction 0x</w:t>
+      </w:r>
+      <w:r>
         <w:rPr>
           <w:b w:val="0"/>
           <w:bCs w:val="0"/>
@@ -443,7 +512,8 @@
           <w:szCs w:val="22"/>
           <w:lang w:val="en-IN"/>
         </w:rPr>
-      </w:pPr>
+        <w:t>00008067</w:t>
+      </w:r>
       <w:r>
         <w:rPr>
           <w:b w:val="0"/>
@@ -453,6 +523,109 @@
           <w:szCs w:val="22"/>
           <w:lang w:val="en-IN"/>
         </w:rPr>
+        <w:t>, the log might look like this:</w:t>
+      </w:r>
+      <w:r>
+        <w:rPr>
+          <w:b w:val="0"/>
+          <w:bCs w:val="0"/>
+          <w:color w:val="auto"/>
+          <w:sz w:val="22"/>
+          <w:szCs w:val="22"/>
+          <w:lang w:val="en-IN"/>
+        </w:rPr>
+        <w:br/>
+      </w:r>
+      <w:r>
+        <w:rPr>
+          <w:b w:val="0"/>
+          <w:bCs w:val="0"/>
+          <w:noProof/>
+          <w:color w:val="auto"/>
+          <w:sz w:val="22"/>
+          <w:szCs w:val="22"/>
+          <w:lang w:val="en-IN"/>
+        </w:rPr>
+        <w:drawing>
+          <wp:inline distT="0" distB="0" distL="0" distR="0" wp14:anchorId="5CAF45AF" wp14:editId="73D6C5BE">
+            <wp:extent cx="5943600" cy="1236345"/>
+            <wp:effectExtent l="0" t="0" r="0" b="1905"/>
+            <wp:docPr id="473248525" name="Picture 2"/>
+            <wp:cNvGraphicFramePr>
+              <a:graphicFrameLocks xmlns:a="http://schemas.openxmlformats.org/drawingml/2006/main" noChangeAspect="1"/>
+            </wp:cNvGraphicFramePr>
+            <a:graphic xmlns:a="http://schemas.openxmlformats.org/drawingml/2006/main">
+              <a:graphicData uri="http://schemas.openxmlformats.org/drawingml/2006/picture">
+                <pic:pic xmlns:pic="http://schemas.openxmlformats.org/drawingml/2006/picture">
+                  <pic:nvPicPr>
+                    <pic:cNvPr id="473248525" name="Picture 473248525"/>
+                    <pic:cNvPicPr/>
+                  </pic:nvPicPr>
+                  <pic:blipFill>
+                    <a:blip r:embed="rId6">
+                      <a:extLst>
+                        <a:ext uri="{28A0092B-C50C-407E-A947-70E740481C1C}">
+                          <a14:useLocalDpi xmlns:a14="http://schemas.microsoft.com/office/drawing/2010/main" val="0"/>
+                        </a:ext>
+                      </a:extLst>
+                    </a:blip>
+                    <a:stretch>
+                      <a:fillRect/>
+                    </a:stretch>
+                  </pic:blipFill>
+                  <pic:spPr>
+                    <a:xfrm>
+                      <a:off x="0" y="0"/>
+                      <a:ext cx="5943600" cy="1236345"/>
+                    </a:xfrm>
+                    <a:prstGeom prst="rect">
+                      <a:avLst/>
+                    </a:prstGeom>
+                  </pic:spPr>
+                </pic:pic>
+              </a:graphicData>
+            </a:graphic>
+          </wp:inline>
+        </w:drawing>
+      </w:r>
+    </w:p>
+    <w:p>
+      <w:pPr>
+        <w:pStyle w:val="Heading1"/>
+      </w:pPr>
+      <w:r>
+        <w:t>Design of Simulator</w:t>
+      </w:r>
+    </w:p>
+    <w:p>
+      <w:pPr>
+        <w:pStyle w:val="Heading2"/>
+      </w:pPr>
+      <w:r>
+        <w:t>Data structure</w:t>
+      </w:r>
+    </w:p>
+    <w:p>
+      <w:pPr>
+        <w:pStyle w:val="Heading2"/>
+        <w:rPr>
+          <w:b w:val="0"/>
+          <w:bCs w:val="0"/>
+          <w:color w:val="auto"/>
+          <w:sz w:val="22"/>
+          <w:szCs w:val="22"/>
+          <w:lang w:val="en-IN"/>
+        </w:rPr>
+      </w:pPr>
+      <w:r>
+        <w:rPr>
+          <w:b w:val="0"/>
+          <w:bCs w:val="0"/>
+          <w:color w:val="auto"/>
+          <w:sz w:val="22"/>
+          <w:szCs w:val="22"/>
+          <w:lang w:val="en-IN"/>
+        </w:rPr>
         <w:t>The key data structures used in the simulator include:</w:t>
       </w:r>
     </w:p>
@@ -754,11 +927,19 @@
           <w:lang w:val="en-IN"/>
         </w:rPr>
       </w:pPr>
-      <w:r>
-        <w:rPr>
-          <w:lang w:val="en-IN"/>
-        </w:rPr>
-        <w:t>Implementation of Pipeline Stages</w:t>
+      <w:bookmarkStart w:id="0" w:name="_Hlk193749676"/>
+      <w:r>
+        <w:rPr>
+          <w:lang w:val="en-IN"/>
+        </w:rPr>
+        <w:t xml:space="preserve">Implementation </w:t>
+      </w:r>
+      <w:bookmarkEnd w:id="0"/>
+      <w:r>
+        <w:rPr>
+          <w:lang w:val="en-IN"/>
+        </w:rPr>
+        <w:t>of Pipeline Stages</w:t>
       </w:r>
     </w:p>
     <w:p>
@@ -766,6 +947,7 @@
         <w:pStyle w:val="Heading2"/>
       </w:pPr>
       <w:r>
+        <w:lastRenderedPageBreak/>
         <w:t xml:space="preserve">Fetch Stage </w:t>
       </w:r>
     </w:p>
@@ -809,32 +991,80 @@
       </w:pPr>
       <w:r>
         <w:rPr>
-          <w:rFonts w:asciiTheme="majorHAnsi" w:eastAsiaTheme="majorEastAsia" w:hAnsiTheme="majorHAnsi" w:cstheme="majorBidi"/>
-          <w:lang w:val="en-IN"/>
-        </w:rPr>
-        <w:lastRenderedPageBreak/>
-        <w:t>FETCH: Fetch instruction 0xE3A0200A from address 0x0</w:t>
-      </w:r>
-    </w:p>
-    <w:p>
-      <w:pPr>
-        <w:rPr>
-          <w:rFonts w:asciiTheme="majorHAnsi" w:eastAsiaTheme="majorEastAsia" w:hAnsiTheme="majorHAnsi" w:cstheme="majorBidi"/>
-          <w:lang w:val="en-IN"/>
-        </w:rPr>
-      </w:pPr>
-      <w:r>
-        <w:rPr>
-          <w:rFonts w:asciiTheme="majorHAnsi" w:eastAsiaTheme="majorEastAsia" w:hAnsiTheme="majorHAnsi" w:cstheme="majorBidi"/>
-          <w:lang w:val="en-IN"/>
-        </w:rPr>
-        <w:t xml:space="preserve">After fetching, the </w:t>
-      </w:r>
-      <w:r>
-        <w:rPr>
-          <w:rFonts w:asciiTheme="majorHAnsi" w:eastAsiaTheme="majorEastAsia" w:hAnsiTheme="majorHAnsi" w:cstheme="majorBidi"/>
           <w:b/>
           <w:bCs/>
+          <w:noProof/>
+          <w:lang w:val="en-IN"/>
+        </w:rPr>
+        <w:drawing>
+          <wp:inline distT="0" distB="0" distL="0" distR="0" wp14:anchorId="18A771DB" wp14:editId="694446C5">
+            <wp:extent cx="5943600" cy="241300"/>
+            <wp:effectExtent l="0" t="0" r="0" b="6350"/>
+            <wp:docPr id="1624850185" name="Picture 2"/>
+            <wp:cNvGraphicFramePr>
+              <a:graphicFrameLocks xmlns:a="http://schemas.openxmlformats.org/drawingml/2006/main" noChangeAspect="1"/>
+            </wp:cNvGraphicFramePr>
+            <a:graphic xmlns:a="http://schemas.openxmlformats.org/drawingml/2006/main">
+              <a:graphicData uri="http://schemas.openxmlformats.org/drawingml/2006/picture">
+                <pic:pic xmlns:pic="http://schemas.openxmlformats.org/drawingml/2006/picture">
+                  <pic:nvPicPr>
+                    <pic:cNvPr id="473248525" name="Picture 473248525"/>
+                    <pic:cNvPicPr/>
+                  </pic:nvPicPr>
+                  <pic:blipFill rotWithShape="1">
+                    <a:blip r:embed="rId6">
+                      <a:extLst>
+                        <a:ext uri="{28A0092B-C50C-407E-A947-70E740481C1C}">
+                          <a14:useLocalDpi xmlns:a14="http://schemas.microsoft.com/office/drawing/2010/main" val="0"/>
+                        </a:ext>
+                      </a:extLst>
+                    </a:blip>
+                    <a:srcRect b="80483"/>
+                    <a:stretch/>
+                  </pic:blipFill>
+                  <pic:spPr bwMode="auto">
+                    <a:xfrm>
+                      <a:off x="0" y="0"/>
+                      <a:ext cx="5943600" cy="241300"/>
+                    </a:xfrm>
+                    <a:prstGeom prst="rect">
+                      <a:avLst/>
+                    </a:prstGeom>
+                    <a:ln>
+                      <a:noFill/>
+                    </a:ln>
+                    <a:extLst>
+                      <a:ext uri="{53640926-AAD7-44D8-BBD7-CCE9431645EC}">
+                        <a14:shadowObscured xmlns:a14="http://schemas.microsoft.com/office/drawing/2010/main"/>
+                      </a:ext>
+                    </a:extLst>
+                  </pic:spPr>
+                </pic:pic>
+              </a:graphicData>
+            </a:graphic>
+          </wp:inline>
+        </w:drawing>
+      </w:r>
+    </w:p>
+    <w:p>
+      <w:pPr>
+        <w:rPr>
+          <w:rFonts w:asciiTheme="majorHAnsi" w:eastAsiaTheme="majorEastAsia" w:hAnsiTheme="majorHAnsi" w:cstheme="majorBidi"/>
+          <w:lang w:val="en-IN"/>
+        </w:rPr>
+      </w:pPr>
+      <w:r>
+        <w:rPr>
+          <w:rFonts w:asciiTheme="majorHAnsi" w:eastAsiaTheme="majorEastAsia" w:hAnsiTheme="majorHAnsi" w:cstheme="majorBidi"/>
+          <w:lang w:val="en-IN"/>
+        </w:rPr>
+        <w:t xml:space="preserve">After fetching, the </w:t>
+      </w:r>
+      <w:r>
+        <w:rPr>
+          <w:rFonts w:asciiTheme="majorHAnsi" w:eastAsiaTheme="majorEastAsia" w:hAnsiTheme="majorHAnsi" w:cstheme="majorBidi"/>
+          <w:b/>
+          <w:bCs/>
           <w:lang w:val="en-IN"/>
         </w:rPr>
         <w:t>PC is incremented by 4</w:t>
@@ -852,10 +1082,7 @@
         <w:pStyle w:val="Heading2"/>
       </w:pPr>
       <w:r>
-        <w:t>Decode</w:t>
-      </w:r>
-      <w:r>
-        <w:t xml:space="preserve"> Stage </w:t>
+        <w:t xml:space="preserve">Decode Stage </w:t>
       </w:r>
     </w:p>
     <w:p>
@@ -997,25 +1224,59 @@
       </w:pPr>
       <w:r>
         <w:rPr>
-          <w:rFonts w:asciiTheme="majorHAnsi" w:eastAsiaTheme="majorEastAsia" w:hAnsiTheme="majorHAnsi" w:cstheme="majorBidi"/>
-          <w:lang w:val="en-IN"/>
-        </w:rPr>
-        <w:t>DECODE: ADD operation detected, operands: R2, R3, destination: R1</w:t>
-      </w:r>
-    </w:p>
-    <w:p>
-      <w:pPr>
-        <w:rPr>
-          <w:rFonts w:asciiTheme="majorHAnsi" w:eastAsiaTheme="majorEastAsia" w:hAnsiTheme="majorHAnsi" w:cstheme="majorBidi"/>
-          <w:lang w:val="en-IN"/>
-        </w:rPr>
-      </w:pPr>
-      <w:r>
-        <w:rPr>
-          <w:rFonts w:asciiTheme="majorHAnsi" w:eastAsiaTheme="majorEastAsia" w:hAnsiTheme="majorHAnsi" w:cstheme="majorBidi"/>
-          <w:lang w:val="en-IN"/>
-        </w:rPr>
-        <w:t>DECODE: Read registers R2 = 10, R3 = 2</w:t>
+          <w:b/>
+          <w:bCs/>
+          <w:noProof/>
+          <w:lang w:val="en-IN"/>
+        </w:rPr>
+        <w:drawing>
+          <wp:inline distT="0" distB="0" distL="0" distR="0" wp14:anchorId="0C56DB49" wp14:editId="6203F8AE">
+            <wp:extent cx="5943600" cy="361950"/>
+            <wp:effectExtent l="0" t="0" r="0" b="0"/>
+            <wp:docPr id="383945975" name="Picture 2"/>
+            <wp:cNvGraphicFramePr>
+              <a:graphicFrameLocks xmlns:a="http://schemas.openxmlformats.org/drawingml/2006/main" noChangeAspect="1"/>
+            </wp:cNvGraphicFramePr>
+            <a:graphic xmlns:a="http://schemas.openxmlformats.org/drawingml/2006/main">
+              <a:graphicData uri="http://schemas.openxmlformats.org/drawingml/2006/picture">
+                <pic:pic xmlns:pic="http://schemas.openxmlformats.org/drawingml/2006/picture">
+                  <pic:nvPicPr>
+                    <pic:cNvPr id="473248525" name="Picture 473248525"/>
+                    <pic:cNvPicPr/>
+                  </pic:nvPicPr>
+                  <pic:blipFill rotWithShape="1">
+                    <a:blip r:embed="rId6">
+                      <a:extLst>
+                        <a:ext uri="{28A0092B-C50C-407E-A947-70E740481C1C}">
+                          <a14:useLocalDpi xmlns:a14="http://schemas.microsoft.com/office/drawing/2010/main" val="0"/>
+                        </a:ext>
+                      </a:extLst>
+                    </a:blip>
+                    <a:srcRect t="16435" b="54289"/>
+                    <a:stretch/>
+                  </pic:blipFill>
+                  <pic:spPr bwMode="auto">
+                    <a:xfrm>
+                      <a:off x="0" y="0"/>
+                      <a:ext cx="5943600" cy="361950"/>
+                    </a:xfrm>
+                    <a:prstGeom prst="rect">
+                      <a:avLst/>
+                    </a:prstGeom>
+                    <a:ln>
+                      <a:noFill/>
+                    </a:ln>
+                    <a:extLst>
+                      <a:ext uri="{53640926-AAD7-44D8-BBD7-CCE9431645EC}">
+                        <a14:shadowObscured xmlns:a14="http://schemas.microsoft.com/office/drawing/2010/main"/>
+                      </a:ext>
+                    </a:extLst>
+                  </pic:spPr>
+                </pic:pic>
+              </a:graphicData>
+            </a:graphic>
+          </wp:inline>
+        </w:drawing>
       </w:r>
     </w:p>
     <w:p>
@@ -1038,10 +1299,7 @@
         <w:pStyle w:val="Heading2"/>
       </w:pPr>
       <w:r>
-        <w:t>Execute</w:t>
-      </w:r>
-      <w:r>
-        <w:t xml:space="preserve"> Stage </w:t>
+        <w:t xml:space="preserve">Execute Stage </w:t>
       </w:r>
     </w:p>
     <w:p>
@@ -1179,31 +1437,80 @@
       </w:pPr>
       <w:r>
         <w:rPr>
-          <w:rFonts w:asciiTheme="majorHAnsi" w:eastAsiaTheme="majorEastAsia" w:hAnsiTheme="majorHAnsi" w:cstheme="majorBidi"/>
-          <w:lang w:val="en-IN"/>
-        </w:rPr>
-        <w:t>EXECUTE: Performing ADD operation: 10 + 2</w:t>
-      </w:r>
-    </w:p>
-    <w:p>
-      <w:pPr>
-        <w:rPr>
-          <w:rFonts w:asciiTheme="majorHAnsi" w:eastAsiaTheme="majorEastAsia" w:hAnsiTheme="majorHAnsi" w:cstheme="majorBidi"/>
-          <w:lang w:val="en-IN"/>
-        </w:rPr>
-      </w:pPr>
-      <w:r>
-        <w:rPr>
-          <w:rFonts w:asciiTheme="majorHAnsi" w:eastAsiaTheme="majorEastAsia" w:hAnsiTheme="majorHAnsi" w:cstheme="majorBidi"/>
-          <w:lang w:val="en-IN"/>
-        </w:rPr>
-        <w:t xml:space="preserve">For branch instructions, if the condition is met, the </w:t>
-      </w:r>
-      <w:r>
-        <w:rPr>
-          <w:rFonts w:asciiTheme="majorHAnsi" w:eastAsiaTheme="majorEastAsia" w:hAnsiTheme="majorHAnsi" w:cstheme="majorBidi"/>
           <w:b/>
           <w:bCs/>
+          <w:noProof/>
+          <w:lang w:val="en-IN"/>
+        </w:rPr>
+        <w:drawing>
+          <wp:inline distT="0" distB="0" distL="0" distR="0" wp14:anchorId="238E0F95" wp14:editId="0ECB9210">
+            <wp:extent cx="5943600" cy="203200"/>
+            <wp:effectExtent l="0" t="0" r="0" b="6350"/>
+            <wp:docPr id="491320199" name="Picture 2"/>
+            <wp:cNvGraphicFramePr>
+              <a:graphicFrameLocks xmlns:a="http://schemas.openxmlformats.org/drawingml/2006/main" noChangeAspect="1"/>
+            </wp:cNvGraphicFramePr>
+            <a:graphic xmlns:a="http://schemas.openxmlformats.org/drawingml/2006/main">
+              <a:graphicData uri="http://schemas.openxmlformats.org/drawingml/2006/picture">
+                <pic:pic xmlns:pic="http://schemas.openxmlformats.org/drawingml/2006/picture">
+                  <pic:nvPicPr>
+                    <pic:cNvPr id="473248525" name="Picture 473248525"/>
+                    <pic:cNvPicPr/>
+                  </pic:nvPicPr>
+                  <pic:blipFill rotWithShape="1">
+                    <a:blip r:embed="rId6">
+                      <a:extLst>
+                        <a:ext uri="{28A0092B-C50C-407E-A947-70E740481C1C}">
+                          <a14:useLocalDpi xmlns:a14="http://schemas.microsoft.com/office/drawing/2010/main" val="0"/>
+                        </a:ext>
+                      </a:extLst>
+                    </a:blip>
+                    <a:srcRect t="42630" b="40934"/>
+                    <a:stretch/>
+                  </pic:blipFill>
+                  <pic:spPr bwMode="auto">
+                    <a:xfrm>
+                      <a:off x="0" y="0"/>
+                      <a:ext cx="5943600" cy="203200"/>
+                    </a:xfrm>
+                    <a:prstGeom prst="rect">
+                      <a:avLst/>
+                    </a:prstGeom>
+                    <a:ln>
+                      <a:noFill/>
+                    </a:ln>
+                    <a:extLst>
+                      <a:ext uri="{53640926-AAD7-44D8-BBD7-CCE9431645EC}">
+                        <a14:shadowObscured xmlns:a14="http://schemas.microsoft.com/office/drawing/2010/main"/>
+                      </a:ext>
+                    </a:extLst>
+                  </pic:spPr>
+                </pic:pic>
+              </a:graphicData>
+            </a:graphic>
+          </wp:inline>
+        </w:drawing>
+      </w:r>
+    </w:p>
+    <w:p>
+      <w:pPr>
+        <w:rPr>
+          <w:rFonts w:asciiTheme="majorHAnsi" w:eastAsiaTheme="majorEastAsia" w:hAnsiTheme="majorHAnsi" w:cstheme="majorBidi"/>
+          <w:lang w:val="en-IN"/>
+        </w:rPr>
+      </w:pPr>
+      <w:r>
+        <w:rPr>
+          <w:rFonts w:asciiTheme="majorHAnsi" w:eastAsiaTheme="majorEastAsia" w:hAnsiTheme="majorHAnsi" w:cstheme="majorBidi"/>
+          <w:lang w:val="en-IN"/>
+        </w:rPr>
+        <w:t xml:space="preserve">For branch instructions, if the condition is met, the </w:t>
+      </w:r>
+      <w:r>
+        <w:rPr>
+          <w:rFonts w:asciiTheme="majorHAnsi" w:eastAsiaTheme="majorEastAsia" w:hAnsiTheme="majorHAnsi" w:cstheme="majorBidi"/>
+          <w:b/>
+          <w:bCs/>
           <w:lang w:val="en-IN"/>
         </w:rPr>
         <w:t>PC is updated</w:t>
@@ -1221,10 +1528,7 @@
         <w:pStyle w:val="Heading2"/>
       </w:pPr>
       <w:r>
-        <w:t>Memory</w:t>
-      </w:r>
-      <w:r>
-        <w:t xml:space="preserve"> Stage </w:t>
+        <w:t xml:space="preserve">Memory Stage </w:t>
       </w:r>
     </w:p>
     <w:p>
@@ -1258,6 +1562,7 @@
           <w:rFonts w:asciiTheme="majorHAnsi" w:eastAsiaTheme="majorEastAsia" w:hAnsiTheme="majorHAnsi" w:cstheme="majorBidi"/>
           <w:lang w:val="en-IN"/>
         </w:rPr>
+        <w:lastRenderedPageBreak/>
         <w:t xml:space="preserve">Computes the </w:t>
       </w:r>
       <w:r>
@@ -1350,18 +1655,66 @@
     </w:p>
     <w:p>
       <w:pPr>
-        <w:rPr>
-          <w:rFonts w:asciiTheme="majorHAnsi" w:eastAsiaTheme="majorEastAsia" w:hAnsiTheme="majorHAnsi" w:cstheme="majorBidi"/>
-          <w:lang w:val="en-IN"/>
-        </w:rPr>
-      </w:pPr>
-      <w:r>
-        <w:rPr>
-          <w:rFonts w:asciiTheme="majorHAnsi" w:eastAsiaTheme="majorEastAsia" w:hAnsiTheme="majorHAnsi" w:cstheme="majorBidi"/>
-          <w:lang w:val="en-IN"/>
-        </w:rPr>
-        <w:lastRenderedPageBreak/>
-        <w:t>MEMORY: No memory access required</w:t>
+        <w:pStyle w:val="Heading2"/>
+      </w:pPr>
+      <w:r>
+        <w:rPr>
+          <w:b w:val="0"/>
+          <w:bCs w:val="0"/>
+          <w:noProof/>
+          <w:color w:val="auto"/>
+          <w:sz w:val="22"/>
+          <w:szCs w:val="22"/>
+          <w:lang w:val="en-IN"/>
+        </w:rPr>
+        <w:drawing>
+          <wp:inline distT="0" distB="0" distL="0" distR="0" wp14:anchorId="42FA34C4" wp14:editId="56751219">
+            <wp:extent cx="5943600" cy="190500"/>
+            <wp:effectExtent l="0" t="0" r="0" b="0"/>
+            <wp:docPr id="870406879" name="Picture 2"/>
+            <wp:cNvGraphicFramePr>
+              <a:graphicFrameLocks xmlns:a="http://schemas.openxmlformats.org/drawingml/2006/main" noChangeAspect="1"/>
+            </wp:cNvGraphicFramePr>
+            <a:graphic xmlns:a="http://schemas.openxmlformats.org/drawingml/2006/main">
+              <a:graphicData uri="http://schemas.openxmlformats.org/drawingml/2006/picture">
+                <pic:pic xmlns:pic="http://schemas.openxmlformats.org/drawingml/2006/picture">
+                  <pic:nvPicPr>
+                    <pic:cNvPr id="473248525" name="Picture 473248525"/>
+                    <pic:cNvPicPr/>
+                  </pic:nvPicPr>
+                  <pic:blipFill rotWithShape="1">
+                    <a:blip r:embed="rId6">
+                      <a:extLst>
+                        <a:ext uri="{28A0092B-C50C-407E-A947-70E740481C1C}">
+                          <a14:useLocalDpi xmlns:a14="http://schemas.microsoft.com/office/drawing/2010/main" val="0"/>
+                        </a:ext>
+                      </a:extLst>
+                    </a:blip>
+                    <a:srcRect t="54957" b="29635"/>
+                    <a:stretch/>
+                  </pic:blipFill>
+                  <pic:spPr bwMode="auto">
+                    <a:xfrm>
+                      <a:off x="0" y="0"/>
+                      <a:ext cx="5943600" cy="190500"/>
+                    </a:xfrm>
+                    <a:prstGeom prst="rect">
+                      <a:avLst/>
+                    </a:prstGeom>
+                    <a:ln>
+                      <a:noFill/>
+                    </a:ln>
+                    <a:extLst>
+                      <a:ext uri="{53640926-AAD7-44D8-BBD7-CCE9431645EC}">
+                        <a14:shadowObscured xmlns:a14="http://schemas.microsoft.com/office/drawing/2010/main"/>
+                      </a:ext>
+                    </a:extLst>
+                  </pic:spPr>
+                </pic:pic>
+              </a:graphicData>
+            </a:graphic>
+          </wp:inline>
+        </w:drawing>
       </w:r>
     </w:p>
     <w:p>
@@ -1428,10 +1781,59 @@
       </w:pPr>
       <w:r>
         <w:rPr>
-          <w:rFonts w:asciiTheme="majorHAnsi" w:eastAsiaTheme="majorEastAsia" w:hAnsiTheme="majorHAnsi" w:cstheme="majorBidi"/>
-          <w:lang w:val="en-IN"/>
-        </w:rPr>
-        <w:t>WRITEBACK: Stored result 12 in R1</w:t>
+          <w:b/>
+          <w:bCs/>
+          <w:noProof/>
+          <w:lang w:val="en-IN"/>
+        </w:rPr>
+        <w:drawing>
+          <wp:inline distT="0" distB="0" distL="0" distR="0" wp14:anchorId="4E0548A0" wp14:editId="0B0AE125">
+            <wp:extent cx="5943600" cy="196850"/>
+            <wp:effectExtent l="0" t="0" r="0" b="0"/>
+            <wp:docPr id="316475808" name="Picture 2"/>
+            <wp:cNvGraphicFramePr>
+              <a:graphicFrameLocks xmlns:a="http://schemas.openxmlformats.org/drawingml/2006/main" noChangeAspect="1"/>
+            </wp:cNvGraphicFramePr>
+            <a:graphic xmlns:a="http://schemas.openxmlformats.org/drawingml/2006/main">
+              <a:graphicData uri="http://schemas.openxmlformats.org/drawingml/2006/picture">
+                <pic:pic xmlns:pic="http://schemas.openxmlformats.org/drawingml/2006/picture">
+                  <pic:nvPicPr>
+                    <pic:cNvPr id="473248525" name="Picture 473248525"/>
+                    <pic:cNvPicPr/>
+                  </pic:nvPicPr>
+                  <pic:blipFill rotWithShape="1">
+                    <a:blip r:embed="rId6">
+                      <a:extLst>
+                        <a:ext uri="{28A0092B-C50C-407E-A947-70E740481C1C}">
+                          <a14:useLocalDpi xmlns:a14="http://schemas.microsoft.com/office/drawing/2010/main" val="0"/>
+                        </a:ext>
+                      </a:extLst>
+                    </a:blip>
+                    <a:srcRect t="68311" b="15767"/>
+                    <a:stretch/>
+                  </pic:blipFill>
+                  <pic:spPr bwMode="auto">
+                    <a:xfrm>
+                      <a:off x="0" y="0"/>
+                      <a:ext cx="5943600" cy="196850"/>
+                    </a:xfrm>
+                    <a:prstGeom prst="rect">
+                      <a:avLst/>
+                    </a:prstGeom>
+                    <a:ln>
+                      <a:noFill/>
+                    </a:ln>
+                    <a:extLst>
+                      <a:ext uri="{53640926-AAD7-44D8-BBD7-CCE9431645EC}">
+                        <a14:shadowObscured xmlns:a14="http://schemas.microsoft.com/office/drawing/2010/main"/>
+                      </a:ext>
+                    </a:extLst>
+                  </pic:spPr>
+                </pic:pic>
+              </a:graphicData>
+            </a:graphic>
+          </wp:inline>
+        </w:drawing>
       </w:r>
     </w:p>
     <w:p>
@@ -1759,6 +2161,7 @@
         <w:rPr>
           <w:lang w:val="en-IN"/>
         </w:rPr>
+        <w:lastRenderedPageBreak/>
         <w:t xml:space="preserve">By structuring and optimizing execution through lookup tables, modular function calls, and efficient memory management, </w:t>
       </w:r>
       <w:proofErr w:type="spellStart"/>
@@ -1796,6 +2199,392 @@
           <w:lang w:val="en-IN"/>
         </w:rPr>
         <w:t xml:space="preserve"> instruction simulation.</w:t>
+      </w:r>
+    </w:p>
+    <w:p>
+      <w:pPr>
+        <w:rPr>
+          <w:rFonts w:asciiTheme="majorHAnsi" w:eastAsiaTheme="majorEastAsia" w:hAnsiTheme="majorHAnsi" w:cstheme="majorBidi"/>
+          <w:b/>
+          <w:bCs/>
+          <w:color w:val="365F91" w:themeColor="accent1" w:themeShade="BF"/>
+          <w:sz w:val="28"/>
+          <w:szCs w:val="28"/>
+          <w:lang w:val="en-IN"/>
+        </w:rPr>
+      </w:pPr>
+      <w:r>
+        <w:rPr>
+          <w:rFonts w:asciiTheme="majorHAnsi" w:eastAsiaTheme="majorEastAsia" w:hAnsiTheme="majorHAnsi" w:cstheme="majorBidi"/>
+          <w:b/>
+          <w:bCs/>
+          <w:color w:val="365F91" w:themeColor="accent1" w:themeShade="BF"/>
+          <w:sz w:val="28"/>
+          <w:szCs w:val="28"/>
+          <w:lang w:val="en-IN"/>
+        </w:rPr>
+        <w:t>Graphical User Interface (GUI) Integration</w:t>
+      </w:r>
+    </w:p>
+    <w:p>
+      <w:pPr>
+        <w:rPr>
+          <w:lang w:val="en-IN"/>
+        </w:rPr>
+      </w:pPr>
+      <w:r>
+        <w:rPr>
+          <w:lang w:val="en-IN"/>
+        </w:rPr>
+        <w:t xml:space="preserve">To enhance usability, a </w:t>
+      </w:r>
+      <w:r>
+        <w:rPr>
+          <w:b/>
+          <w:bCs/>
+          <w:lang w:val="en-IN"/>
+        </w:rPr>
+        <w:t>Graphical User Interface (GUI)</w:t>
+      </w:r>
+      <w:r>
+        <w:rPr>
+          <w:lang w:val="en-IN"/>
+        </w:rPr>
+        <w:t xml:space="preserve"> has been integrated using </w:t>
+      </w:r>
+      <w:r>
+        <w:rPr>
+          <w:b/>
+          <w:bCs/>
+          <w:lang w:val="en-IN"/>
+        </w:rPr>
+        <w:t xml:space="preserve">Python and </w:t>
+      </w:r>
+      <w:proofErr w:type="spellStart"/>
+      <w:r>
+        <w:rPr>
+          <w:b/>
+          <w:bCs/>
+          <w:lang w:val="en-IN"/>
+        </w:rPr>
+        <w:t>Tkinter</w:t>
+      </w:r>
+      <w:proofErr w:type="spellEnd"/>
+      <w:r>
+        <w:rPr>
+          <w:lang w:val="en-IN"/>
+        </w:rPr>
+        <w:t xml:space="preserve">. The GUI simplifies the process of loading, running, and </w:t>
+      </w:r>
+      <w:proofErr w:type="spellStart"/>
+      <w:r>
+        <w:rPr>
+          <w:lang w:val="en-IN"/>
+        </w:rPr>
+        <w:t>analyzing</w:t>
+      </w:r>
+      <w:proofErr w:type="spellEnd"/>
+      <w:r>
+        <w:rPr>
+          <w:lang w:val="en-IN"/>
+        </w:rPr>
+        <w:t xml:space="preserve"> RISC-V programs through an interactive interface.</w:t>
+      </w:r>
+    </w:p>
+    <w:p>
+      <w:pPr>
+        <w:rPr>
+          <w:lang w:val="en-IN"/>
+        </w:rPr>
+      </w:pPr>
+      <w:r>
+        <w:rPr>
+          <w:noProof/>
+          <w:lang w:val="en-IN"/>
+        </w:rPr>
+        <w:drawing>
+          <wp:inline distT="0" distB="0" distL="0" distR="0" wp14:anchorId="2407296A" wp14:editId="77BBD8F9">
+            <wp:extent cx="5943600" cy="3117850"/>
+            <wp:effectExtent l="0" t="0" r="0" b="6350"/>
+            <wp:docPr id="243649179" name="Picture 3"/>
+            <wp:cNvGraphicFramePr>
+              <a:graphicFrameLocks xmlns:a="http://schemas.openxmlformats.org/drawingml/2006/main" noChangeAspect="1"/>
+            </wp:cNvGraphicFramePr>
+            <a:graphic xmlns:a="http://schemas.openxmlformats.org/drawingml/2006/main">
+              <a:graphicData uri="http://schemas.openxmlformats.org/drawingml/2006/picture">
+                <pic:pic xmlns:pic="http://schemas.openxmlformats.org/drawingml/2006/picture">
+                  <pic:nvPicPr>
+                    <pic:cNvPr id="243649179" name="Picture 243649179"/>
+                    <pic:cNvPicPr/>
+                  </pic:nvPicPr>
+                  <pic:blipFill rotWithShape="1">
+                    <a:blip r:embed="rId7" cstate="print">
+                      <a:extLst>
+                        <a:ext uri="{28A0092B-C50C-407E-A947-70E740481C1C}">
+                          <a14:useLocalDpi xmlns:a14="http://schemas.microsoft.com/office/drawing/2010/main" val="0"/>
+                        </a:ext>
+                      </a:extLst>
+                    </a:blip>
+                    <a:srcRect b="6743"/>
+                    <a:stretch/>
+                  </pic:blipFill>
+                  <pic:spPr bwMode="auto">
+                    <a:xfrm>
+                      <a:off x="0" y="0"/>
+                      <a:ext cx="5943600" cy="3117850"/>
+                    </a:xfrm>
+                    <a:prstGeom prst="rect">
+                      <a:avLst/>
+                    </a:prstGeom>
+                    <a:ln>
+                      <a:noFill/>
+                    </a:ln>
+                    <a:extLst>
+                      <a:ext uri="{53640926-AAD7-44D8-BBD7-CCE9431645EC}">
+                        <a14:shadowObscured xmlns:a14="http://schemas.microsoft.com/office/drawing/2010/main"/>
+                      </a:ext>
+                    </a:extLst>
+                  </pic:spPr>
+                </pic:pic>
+              </a:graphicData>
+            </a:graphic>
+          </wp:inline>
+        </w:drawing>
+      </w:r>
+    </w:p>
+    <w:p>
+      <w:pPr>
+        <w:rPr>
+          <w:lang w:val="en-IN"/>
+        </w:rPr>
+      </w:pPr>
+      <w:r>
+        <w:rPr>
+          <w:noProof/>
+          <w:lang w:val="en-IN"/>
+        </w:rPr>
+        <w:drawing>
+          <wp:inline distT="0" distB="0" distL="0" distR="0" wp14:anchorId="6EDBEBC8" wp14:editId="2711FA4B">
+            <wp:extent cx="5943600" cy="3105150"/>
+            <wp:effectExtent l="0" t="0" r="0" b="0"/>
+            <wp:docPr id="445456752" name="Picture 4"/>
+            <wp:cNvGraphicFramePr>
+              <a:graphicFrameLocks xmlns:a="http://schemas.openxmlformats.org/drawingml/2006/main" noChangeAspect="1"/>
+            </wp:cNvGraphicFramePr>
+            <a:graphic xmlns:a="http://schemas.openxmlformats.org/drawingml/2006/main">
+              <a:graphicData uri="http://schemas.openxmlformats.org/drawingml/2006/picture">
+                <pic:pic xmlns:pic="http://schemas.openxmlformats.org/drawingml/2006/picture">
+                  <pic:nvPicPr>
+                    <pic:cNvPr id="445456752" name="Picture 445456752"/>
+                    <pic:cNvPicPr/>
+                  </pic:nvPicPr>
+                  <pic:blipFill rotWithShape="1">
+                    <a:blip r:embed="rId8" cstate="print">
+                      <a:extLst>
+                        <a:ext uri="{28A0092B-C50C-407E-A947-70E740481C1C}">
+                          <a14:useLocalDpi xmlns:a14="http://schemas.microsoft.com/office/drawing/2010/main" val="0"/>
+                        </a:ext>
+                      </a:extLst>
+                    </a:blip>
+                    <a:srcRect b="7122"/>
+                    <a:stretch/>
+                  </pic:blipFill>
+                  <pic:spPr bwMode="auto">
+                    <a:xfrm>
+                      <a:off x="0" y="0"/>
+                      <a:ext cx="5943600" cy="3105150"/>
+                    </a:xfrm>
+                    <a:prstGeom prst="rect">
+                      <a:avLst/>
+                    </a:prstGeom>
+                    <a:ln>
+                      <a:noFill/>
+                    </a:ln>
+                    <a:extLst>
+                      <a:ext uri="{53640926-AAD7-44D8-BBD7-CCE9431645EC}">
+                        <a14:shadowObscured xmlns:a14="http://schemas.microsoft.com/office/drawing/2010/main"/>
+                      </a:ext>
+                    </a:extLst>
+                  </pic:spPr>
+                </pic:pic>
+              </a:graphicData>
+            </a:graphic>
+          </wp:inline>
+        </w:drawing>
+      </w:r>
+    </w:p>
+    <w:p>
+      <w:pPr>
+        <w:rPr>
+          <w:rFonts w:asciiTheme="majorHAnsi" w:eastAsiaTheme="majorEastAsia" w:hAnsiTheme="majorHAnsi" w:cstheme="majorBidi"/>
+          <w:b/>
+          <w:bCs/>
+          <w:color w:val="4F81BD" w:themeColor="accent1"/>
+          <w:sz w:val="26"/>
+          <w:szCs w:val="26"/>
+        </w:rPr>
+      </w:pPr>
+      <w:r>
+        <w:rPr>
+          <w:rFonts w:asciiTheme="majorHAnsi" w:eastAsiaTheme="majorEastAsia" w:hAnsiTheme="majorHAnsi" w:cstheme="majorBidi"/>
+          <w:b/>
+          <w:bCs/>
+          <w:color w:val="4F81BD" w:themeColor="accent1"/>
+          <w:sz w:val="26"/>
+          <w:szCs w:val="26"/>
+        </w:rPr>
+        <w:lastRenderedPageBreak/>
+        <w:t>Features of the GUI:</w:t>
+      </w:r>
+    </w:p>
+    <w:p>
+      <w:pPr>
+        <w:numPr>
+          <w:ilvl w:val="0"/>
+          <w:numId w:val="19"/>
+        </w:numPr>
+        <w:rPr>
+          <w:lang w:val="en-IN"/>
+        </w:rPr>
+      </w:pPr>
+      <w:r>
+        <w:rPr>
+          <w:b/>
+          <w:bCs/>
+          <w:lang w:val="en-IN"/>
+        </w:rPr>
+        <w:t>Program Loading</w:t>
+      </w:r>
+      <w:r>
+        <w:rPr>
+          <w:lang w:val="en-IN"/>
+        </w:rPr>
+        <w:t>: Users can load .mc files directly through the interface.</w:t>
+      </w:r>
+    </w:p>
+    <w:p>
+      <w:pPr>
+        <w:numPr>
+          <w:ilvl w:val="0"/>
+          <w:numId w:val="19"/>
+        </w:numPr>
+        <w:rPr>
+          <w:lang w:val="en-IN"/>
+        </w:rPr>
+      </w:pPr>
+      <w:r>
+        <w:rPr>
+          <w:b/>
+          <w:bCs/>
+          <w:lang w:val="en-IN"/>
+        </w:rPr>
+        <w:t>Execution Control</w:t>
+      </w:r>
+      <w:r>
+        <w:rPr>
+          <w:lang w:val="en-IN"/>
+        </w:rPr>
+        <w:t>: The GUI allows users to start, stop, and reset the simulation.</w:t>
+      </w:r>
+    </w:p>
+    <w:p>
+      <w:pPr>
+        <w:numPr>
+          <w:ilvl w:val="0"/>
+          <w:numId w:val="19"/>
+        </w:numPr>
+        <w:rPr>
+          <w:lang w:val="en-IN"/>
+        </w:rPr>
+      </w:pPr>
+      <w:r>
+        <w:rPr>
+          <w:b/>
+          <w:bCs/>
+          <w:lang w:val="en-IN"/>
+        </w:rPr>
+        <w:t>Real-Time Logging</w:t>
+      </w:r>
+      <w:r>
+        <w:rPr>
+          <w:lang w:val="en-IN"/>
+        </w:rPr>
+        <w:t>: Displays instruction execution logs dynamically.</w:t>
+      </w:r>
+    </w:p>
+    <w:p>
+      <w:pPr>
+        <w:numPr>
+          <w:ilvl w:val="0"/>
+          <w:numId w:val="19"/>
+        </w:numPr>
+        <w:rPr>
+          <w:lang w:val="en-IN"/>
+        </w:rPr>
+      </w:pPr>
+      <w:r>
+        <w:rPr>
+          <w:b/>
+          <w:bCs/>
+          <w:lang w:val="en-IN"/>
+        </w:rPr>
+        <w:t>Register and Memory Viewers</w:t>
+      </w:r>
+      <w:r>
+        <w:rPr>
+          <w:lang w:val="en-IN"/>
+        </w:rPr>
+        <w:t>: Provides an organized view of register contents and memory states.</w:t>
+      </w:r>
+    </w:p>
+    <w:p>
+      <w:pPr>
+        <w:numPr>
+          <w:ilvl w:val="0"/>
+          <w:numId w:val="19"/>
+        </w:numPr>
+        <w:rPr>
+          <w:lang w:val="en-IN"/>
+        </w:rPr>
+      </w:pPr>
+      <w:r>
+        <w:rPr>
+          <w:b/>
+          <w:bCs/>
+          <w:lang w:val="en-IN"/>
+        </w:rPr>
+        <w:t>Search Functionality</w:t>
+      </w:r>
+      <w:r>
+        <w:rPr>
+          <w:lang w:val="en-IN"/>
+        </w:rPr>
+        <w:t>: Users can search for specific memory addresses or register values.</w:t>
+      </w:r>
+    </w:p>
+    <w:p>
+      <w:pPr>
+        <w:numPr>
+          <w:ilvl w:val="0"/>
+          <w:numId w:val="19"/>
+        </w:numPr>
+        <w:rPr>
+          <w:lang w:val="en-IN"/>
+        </w:rPr>
+      </w:pPr>
+      <w:r>
+        <w:rPr>
+          <w:b/>
+          <w:bCs/>
+          <w:lang w:val="en-IN"/>
+        </w:rPr>
+        <w:t>Output Saving</w:t>
+      </w:r>
+      <w:r>
+        <w:rPr>
+          <w:lang w:val="en-IN"/>
+        </w:rPr>
+        <w:t>: Allows exporting execution logs and results for further analysis.</w:t>
       </w:r>
     </w:p>
     <w:p/>
@@ -2086,6 +2875,155 @@
     </w:lvl>
   </w:abstractNum>
   <w:abstractNum w:abstractNumId="2" w15:restartNumberingAfterBreak="0">
+    <w:nsid w:val="0793386F"/>
+    <w:multiLevelType w:val="multilevel"/>
+    <w:tmpl w:val="917CC714"/>
+    <w:lvl w:ilvl="0">
+      <w:start w:val="1"/>
+      <w:numFmt w:val="bullet"/>
+      <w:lvlText w:val=""/>
+      <w:lvlJc w:val="left"/>
+      <w:pPr>
+        <w:tabs>
+          <w:tab w:val="num" w:pos="720"/>
+        </w:tabs>
+        <w:ind w:left="720" w:hanging="360"/>
+      </w:pPr>
+      <w:rPr>
+        <w:rFonts w:ascii="Symbol" w:hAnsi="Symbol" w:hint="default"/>
+        <w:sz w:val="20"/>
+      </w:rPr>
+    </w:lvl>
+    <w:lvl w:ilvl="1" w:tentative="1">
+      <w:start w:val="1"/>
+      <w:numFmt w:val="bullet"/>
+      <w:lvlText w:val="o"/>
+      <w:lvlJc w:val="left"/>
+      <w:pPr>
+        <w:tabs>
+          <w:tab w:val="num" w:pos="1440"/>
+        </w:tabs>
+        <w:ind w:left="1440" w:hanging="360"/>
+      </w:pPr>
+      <w:rPr>
+        <w:rFonts w:ascii="Courier New" w:hAnsi="Courier New" w:hint="default"/>
+        <w:sz w:val="20"/>
+      </w:rPr>
+    </w:lvl>
+    <w:lvl w:ilvl="2" w:tentative="1">
+      <w:start w:val="1"/>
+      <w:numFmt w:val="bullet"/>
+      <w:lvlText w:val=""/>
+      <w:lvlJc w:val="left"/>
+      <w:pPr>
+        <w:tabs>
+          <w:tab w:val="num" w:pos="2160"/>
+        </w:tabs>
+        <w:ind w:left="2160" w:hanging="360"/>
+      </w:pPr>
+      <w:rPr>
+        <w:rFonts w:ascii="Wingdings" w:hAnsi="Wingdings" w:hint="default"/>
+        <w:sz w:val="20"/>
+      </w:rPr>
+    </w:lvl>
+    <w:lvl w:ilvl="3" w:tentative="1">
+      <w:start w:val="1"/>
+      <w:numFmt w:val="bullet"/>
+      <w:lvlText w:val=""/>
+      <w:lvlJc w:val="left"/>
+      <w:pPr>
+        <w:tabs>
+          <w:tab w:val="num" w:pos="2880"/>
+        </w:tabs>
+        <w:ind w:left="2880" w:hanging="360"/>
+      </w:pPr>
+      <w:rPr>
+        <w:rFonts w:ascii="Wingdings" w:hAnsi="Wingdings" w:hint="default"/>
+        <w:sz w:val="20"/>
+      </w:rPr>
+    </w:lvl>
+    <w:lvl w:ilvl="4" w:tentative="1">
+      <w:start w:val="1"/>
+      <w:numFmt w:val="bullet"/>
+      <w:lvlText w:val=""/>
+      <w:lvlJc w:val="left"/>
+      <w:pPr>
+        <w:tabs>
+          <w:tab w:val="num" w:pos="3600"/>
+        </w:tabs>
+        <w:ind w:left="3600" w:hanging="360"/>
+      </w:pPr>
+      <w:rPr>
+        <w:rFonts w:ascii="Wingdings" w:hAnsi="Wingdings" w:hint="default"/>
+        <w:sz w:val="20"/>
+      </w:rPr>
+    </w:lvl>
+    <w:lvl w:ilvl="5" w:tentative="1">
+      <w:start w:val="1"/>
+      <w:numFmt w:val="bullet"/>
+      <w:lvlText w:val=""/>
+      <w:lvlJc w:val="left"/>
+      <w:pPr>
+        <w:tabs>
+          <w:tab w:val="num" w:pos="4320"/>
+        </w:tabs>
+        <w:ind w:left="4320" w:hanging="360"/>
+      </w:pPr>
+      <w:rPr>
+        <w:rFonts w:ascii="Wingdings" w:hAnsi="Wingdings" w:hint="default"/>
+        <w:sz w:val="20"/>
+      </w:rPr>
+    </w:lvl>
+    <w:lvl w:ilvl="6" w:tentative="1">
+      <w:start w:val="1"/>
+      <w:numFmt w:val="bullet"/>
+      <w:lvlText w:val=""/>
+      <w:lvlJc w:val="left"/>
+      <w:pPr>
+        <w:tabs>
+          <w:tab w:val="num" w:pos="5040"/>
+        </w:tabs>
+        <w:ind w:left="5040" w:hanging="360"/>
+      </w:pPr>
+      <w:rPr>
+        <w:rFonts w:ascii="Wingdings" w:hAnsi="Wingdings" w:hint="default"/>
+        <w:sz w:val="20"/>
+      </w:rPr>
+    </w:lvl>
+    <w:lvl w:ilvl="7" w:tentative="1">
+      <w:start w:val="1"/>
+      <w:numFmt w:val="bullet"/>
+      <w:lvlText w:val=""/>
+      <w:lvlJc w:val="left"/>
+      <w:pPr>
+        <w:tabs>
+          <w:tab w:val="num" w:pos="5760"/>
+        </w:tabs>
+        <w:ind w:left="5760" w:hanging="360"/>
+      </w:pPr>
+      <w:rPr>
+        <w:rFonts w:ascii="Wingdings" w:hAnsi="Wingdings" w:hint="default"/>
+        <w:sz w:val="20"/>
+      </w:rPr>
+    </w:lvl>
+    <w:lvl w:ilvl="8" w:tentative="1">
+      <w:start w:val="1"/>
+      <w:numFmt w:val="bullet"/>
+      <w:lvlText w:val=""/>
+      <w:lvlJc w:val="left"/>
+      <w:pPr>
+        <w:tabs>
+          <w:tab w:val="num" w:pos="6480"/>
+        </w:tabs>
+        <w:ind w:left="6480" w:hanging="360"/>
+      </w:pPr>
+      <w:rPr>
+        <w:rFonts w:ascii="Wingdings" w:hAnsi="Wingdings" w:hint="default"/>
+        <w:sz w:val="20"/>
+      </w:rPr>
+    </w:lvl>
+  </w:abstractNum>
+  <w:abstractNum w:abstractNumId="3" w15:restartNumberingAfterBreak="0">
     <w:nsid w:val="0EB90320"/>
     <w:multiLevelType w:val="multilevel"/>
     <w:tmpl w:val="41D61230"/>
@@ -2198,7 +3136,7 @@
       </w:pPr>
     </w:lvl>
   </w:abstractNum>
-  <w:abstractNum w:abstractNumId="3" w15:restartNumberingAfterBreak="0">
+  <w:abstractNum w:abstractNumId="4" w15:restartNumberingAfterBreak="0">
     <w:nsid w:val="14CC7C8B"/>
     <w:multiLevelType w:val="multilevel"/>
     <w:tmpl w:val="7E4821A6"/>
@@ -2347,7 +3285,7 @@
       </w:rPr>
     </w:lvl>
   </w:abstractNum>
-  <w:abstractNum w:abstractNumId="4" w15:restartNumberingAfterBreak="0">
+  <w:abstractNum w:abstractNumId="5" w15:restartNumberingAfterBreak="0">
     <w:nsid w:val="19BD230A"/>
     <w:multiLevelType w:val="multilevel"/>
     <w:tmpl w:val="D7BCBE6A"/>
@@ -2496,7 +3434,7 @@
       </w:rPr>
     </w:lvl>
   </w:abstractNum>
-  <w:abstractNum w:abstractNumId="5" w15:restartNumberingAfterBreak="0">
+  <w:abstractNum w:abstractNumId="6" w15:restartNumberingAfterBreak="0">
     <w:nsid w:val="1AB36931"/>
     <w:multiLevelType w:val="multilevel"/>
     <w:tmpl w:val="B54A7FF4"/>
@@ -2645,7 +3583,7 @@
       </w:rPr>
     </w:lvl>
   </w:abstractNum>
-  <w:abstractNum w:abstractNumId="6" w15:restartNumberingAfterBreak="0">
+  <w:abstractNum w:abstractNumId="7" w15:restartNumberingAfterBreak="0">
     <w:nsid w:val="28C834E5"/>
     <w:multiLevelType w:val="multilevel"/>
     <w:tmpl w:val="F2D0CB9E"/>
@@ -2794,7 +3732,7 @@
       </w:rPr>
     </w:lvl>
   </w:abstractNum>
-  <w:abstractNum w:abstractNumId="7" w15:restartNumberingAfterBreak="0">
+  <w:abstractNum w:abstractNumId="8" w15:restartNumberingAfterBreak="0">
     <w:nsid w:val="37382EFD"/>
     <w:multiLevelType w:val="multilevel"/>
     <w:tmpl w:val="A26A4400"/>
@@ -2943,7 +3881,7 @@
       </w:rPr>
     </w:lvl>
   </w:abstractNum>
-  <w:abstractNum w:abstractNumId="8" w15:restartNumberingAfterBreak="0">
+  <w:abstractNum w:abstractNumId="9" w15:restartNumberingAfterBreak="0">
     <w:nsid w:val="3E2B39AF"/>
     <w:multiLevelType w:val="multilevel"/>
     <w:tmpl w:val="6DC47FBA"/>
@@ -3092,7 +4030,7 @@
       </w:rPr>
     </w:lvl>
   </w:abstractNum>
-  <w:abstractNum w:abstractNumId="9" w15:restartNumberingAfterBreak="0">
+  <w:abstractNum w:abstractNumId="10" w15:restartNumberingAfterBreak="0">
     <w:nsid w:val="40A06DCE"/>
     <w:multiLevelType w:val="multilevel"/>
     <w:tmpl w:val="7688C3CE"/>
@@ -3205,7 +4143,7 @@
       </w:pPr>
     </w:lvl>
   </w:abstractNum>
-  <w:abstractNum w:abstractNumId="10" w15:restartNumberingAfterBreak="0">
+  <w:abstractNum w:abstractNumId="11" w15:restartNumberingAfterBreak="0">
     <w:nsid w:val="47CA5747"/>
     <w:multiLevelType w:val="hybridMultilevel"/>
     <w:tmpl w:val="B04CE9D0"/>
@@ -3318,7 +4256,7 @@
       </w:rPr>
     </w:lvl>
   </w:abstractNum>
-  <w:abstractNum w:abstractNumId="11" w15:restartNumberingAfterBreak="0">
+  <w:abstractNum w:abstractNumId="12" w15:restartNumberingAfterBreak="0">
     <w:nsid w:val="491D1525"/>
     <w:multiLevelType w:val="multilevel"/>
     <w:tmpl w:val="B09AB528"/>
@@ -3467,7 +4405,7 @@
       </w:rPr>
     </w:lvl>
   </w:abstractNum>
-  <w:abstractNum w:abstractNumId="12" w15:restartNumberingAfterBreak="0">
+  <w:abstractNum w:abstractNumId="13" w15:restartNumberingAfterBreak="0">
     <w:nsid w:val="496B4967"/>
     <w:multiLevelType w:val="multilevel"/>
     <w:tmpl w:val="7BE695DA"/>
@@ -3616,7 +4554,7 @@
       </w:rPr>
     </w:lvl>
   </w:abstractNum>
-  <w:abstractNum w:abstractNumId="13" w15:restartNumberingAfterBreak="0">
+  <w:abstractNum w:abstractNumId="14" w15:restartNumberingAfterBreak="0">
     <w:nsid w:val="571502E5"/>
     <w:multiLevelType w:val="multilevel"/>
     <w:tmpl w:val="8744AD24"/>
@@ -3729,7 +4667,7 @@
       </w:pPr>
     </w:lvl>
   </w:abstractNum>
-  <w:abstractNum w:abstractNumId="14" w15:restartNumberingAfterBreak="0">
+  <w:abstractNum w:abstractNumId="15" w15:restartNumberingAfterBreak="0">
     <w:nsid w:val="6D2D37DD"/>
     <w:multiLevelType w:val="multilevel"/>
     <w:tmpl w:val="D2D4C974"/>
@@ -3842,7 +4780,7 @@
       </w:pPr>
     </w:lvl>
   </w:abstractNum>
-  <w:abstractNum w:abstractNumId="15" w15:restartNumberingAfterBreak="0">
+  <w:abstractNum w:abstractNumId="16" w15:restartNumberingAfterBreak="0">
     <w:nsid w:val="6DA75F55"/>
     <w:multiLevelType w:val="hybridMultilevel"/>
     <w:tmpl w:val="208266F4"/>
@@ -3931,7 +4869,7 @@
       </w:pPr>
     </w:lvl>
   </w:abstractNum>
-  <w:abstractNum w:abstractNumId="16" w15:restartNumberingAfterBreak="0">
+  <w:abstractNum w:abstractNumId="17" w15:restartNumberingAfterBreak="0">
     <w:nsid w:val="7B500F1D"/>
     <w:multiLevelType w:val="multilevel"/>
     <w:tmpl w:val="0C2AE8E4"/>
@@ -4044,7 +4982,7 @@
       </w:pPr>
     </w:lvl>
   </w:abstractNum>
-  <w:abstractNum w:abstractNumId="17" w15:restartNumberingAfterBreak="0">
+  <w:abstractNum w:abstractNumId="18" w15:restartNumberingAfterBreak="0">
     <w:nsid w:val="7F967D7E"/>
     <w:multiLevelType w:val="hybridMultilevel"/>
     <w:tmpl w:val="235CE44A"/>
@@ -4158,58 +5096,61 @@
     </w:lvl>
   </w:abstractNum>
   <w:num w:numId="1" w16cid:durableId="387724761">
-    <w:abstractNumId w:val="10"/>
+    <w:abstractNumId w:val="11"/>
   </w:num>
   <w:num w:numId="2" w16cid:durableId="2097094587">
-    <w:abstractNumId w:val="15"/>
+    <w:abstractNumId w:val="16"/>
   </w:num>
   <w:num w:numId="3" w16cid:durableId="1788156635">
-    <w:abstractNumId w:val="13"/>
+    <w:abstractNumId w:val="14"/>
   </w:num>
   <w:num w:numId="4" w16cid:durableId="355497725">
     <w:abstractNumId w:val="0"/>
   </w:num>
   <w:num w:numId="5" w16cid:durableId="224924653">
-    <w:abstractNumId w:val="2"/>
+    <w:abstractNumId w:val="3"/>
   </w:num>
   <w:num w:numId="6" w16cid:durableId="460148807">
-    <w:abstractNumId w:val="5"/>
+    <w:abstractNumId w:val="6"/>
   </w:num>
   <w:num w:numId="7" w16cid:durableId="1841234323">
-    <w:abstractNumId w:val="14"/>
+    <w:abstractNumId w:val="15"/>
   </w:num>
   <w:num w:numId="8" w16cid:durableId="482619960">
-    <w:abstractNumId w:val="3"/>
+    <w:abstractNumId w:val="4"/>
   </w:num>
   <w:num w:numId="9" w16cid:durableId="359596613">
     <w:abstractNumId w:val="1"/>
   </w:num>
   <w:num w:numId="10" w16cid:durableId="563374016">
-    <w:abstractNumId w:val="11"/>
+    <w:abstractNumId w:val="12"/>
   </w:num>
   <w:num w:numId="11" w16cid:durableId="333460152">
-    <w:abstractNumId w:val="16"/>
+    <w:abstractNumId w:val="17"/>
   </w:num>
   <w:num w:numId="12" w16cid:durableId="532957102">
+    <w:abstractNumId w:val="8"/>
+  </w:num>
+  <w:num w:numId="13" w16cid:durableId="1134642002">
+    <w:abstractNumId w:val="9"/>
+  </w:num>
+  <w:num w:numId="14" w16cid:durableId="1329405713">
+    <w:abstractNumId w:val="18"/>
+  </w:num>
+  <w:num w:numId="15" w16cid:durableId="146094953">
     <w:abstractNumId w:val="7"/>
   </w:num>
-  <w:num w:numId="13" w16cid:durableId="1134642002">
-    <w:abstractNumId w:val="8"/>
-  </w:num>
-  <w:num w:numId="14" w16cid:durableId="1329405713">
-    <w:abstractNumId w:val="17"/>
-  </w:num>
-  <w:num w:numId="15" w16cid:durableId="146094953">
-    <w:abstractNumId w:val="6"/>
-  </w:num>
   <w:num w:numId="16" w16cid:durableId="474838925">
-    <w:abstractNumId w:val="12"/>
+    <w:abstractNumId w:val="13"/>
   </w:num>
   <w:num w:numId="17" w16cid:durableId="467666006">
-    <w:abstractNumId w:val="9"/>
+    <w:abstractNumId w:val="10"/>
   </w:num>
   <w:num w:numId="18" w16cid:durableId="1015233606">
-    <w:abstractNumId w:val="4"/>
+    <w:abstractNumId w:val="5"/>
+  </w:num>
+  <w:num w:numId="19" w16cid:durableId="1800027823">
+    <w:abstractNumId w:val="2"/>
   </w:num>
 </w:numbering>
 </file>

</xml_diff>